<commit_message>
fix map compare algorithm
</commit_message>
<xml_diff>
--- a/Project03/繳交檔案/B11015030.docx
+++ b/Project03/繳交檔案/B11015030.docx
@@ -107,7 +107,7 @@
     </w:p>
     <w:p>
       <w:pPr>
-        <w:pStyle w:val="a3"/>
+        <w:pStyle w:val="ListParagraph"/>
         <w:numPr>
           <w:ilvl w:val="0"/>
           <w:numId w:val="5"/>
@@ -138,7 +138,7 @@
     </w:p>
     <w:p>
       <w:pPr>
-        <w:pStyle w:val="a3"/>
+        <w:pStyle w:val="ListParagraph"/>
         <w:numPr>
           <w:ilvl w:val="0"/>
           <w:numId w:val="5"/>
@@ -175,7 +175,7 @@
     </w:p>
     <w:p>
       <w:pPr>
-        <w:pStyle w:val="a3"/>
+        <w:pStyle w:val="ListParagraph"/>
         <w:numPr>
           <w:ilvl w:val="0"/>
           <w:numId w:val="5"/>
@@ -206,7 +206,7 @@
     </w:p>
     <w:p>
       <w:pPr>
-        <w:pStyle w:val="a3"/>
+        <w:pStyle w:val="ListParagraph"/>
         <w:numPr>
           <w:ilvl w:val="0"/>
           <w:numId w:val="5"/>
@@ -231,7 +231,7 @@
     </w:p>
     <w:p>
       <w:pPr>
-        <w:pStyle w:val="a3"/>
+        <w:pStyle w:val="ListParagraph"/>
         <w:numPr>
           <w:ilvl w:val="0"/>
           <w:numId w:val="5"/>
@@ -257,7 +257,7 @@
     <w:p>
       <w:pPr>
         <w:rPr>
-          <w:rFonts w:ascii="Times New Roman" w:hAnsi="Times New Roman" w:cs="Times New Roman" w:hint="eastAsia"/>
+          <w:rFonts w:ascii="Times New Roman" w:hAnsi="Times New Roman" w:cs="Times New Roman"/>
         </w:rPr>
       </w:pPr>
     </w:p>
@@ -276,7 +276,7 @@
     </w:p>
     <w:p>
       <w:pPr>
-        <w:pStyle w:val="a3"/>
+        <w:pStyle w:val="ListParagraph"/>
         <w:numPr>
           <w:ilvl w:val="0"/>
           <w:numId w:val="7"/>
@@ -295,7 +295,7 @@
     </w:p>
     <w:p>
       <w:pPr>
-        <w:pStyle w:val="a3"/>
+        <w:pStyle w:val="ListParagraph"/>
         <w:ind w:leftChars="0" w:left="360"/>
         <w:rPr>
           <w:rFonts w:ascii="Times New Roman" w:hAnsi="Times New Roman" w:cs="Times New Roman"/>
@@ -316,7 +316,7 @@
     </w:p>
     <w:p>
       <w:pPr>
-        <w:pStyle w:val="a3"/>
+        <w:pStyle w:val="ListParagraph"/>
         <w:numPr>
           <w:ilvl w:val="0"/>
           <w:numId w:val="7"/>
@@ -335,7 +335,7 @@
     </w:p>
     <w:p>
       <w:pPr>
-        <w:pStyle w:val="a3"/>
+        <w:pStyle w:val="ListParagraph"/>
         <w:ind w:leftChars="0" w:left="360"/>
         <w:rPr>
           <w:rFonts w:ascii="Times New Roman" w:hAnsi="Times New Roman" w:cs="Times New Roman"/>
@@ -440,7 +440,7 @@
     </w:p>
     <w:p>
       <w:pPr>
-        <w:pStyle w:val="a3"/>
+        <w:pStyle w:val="ListParagraph"/>
         <w:numPr>
           <w:ilvl w:val="0"/>
           <w:numId w:val="7"/>
@@ -459,7 +459,7 @@
     </w:p>
     <w:p>
       <w:pPr>
-        <w:pStyle w:val="a3"/>
+        <w:pStyle w:val="ListParagraph"/>
         <w:ind w:leftChars="0" w:left="360"/>
         <w:rPr>
           <w:rFonts w:ascii="Times New Roman" w:hAnsi="Times New Roman" w:cs="Times New Roman"/>
@@ -504,7 +504,7 @@
     </w:p>
     <w:p>
       <w:pPr>
-        <w:pStyle w:val="a3"/>
+        <w:pStyle w:val="ListParagraph"/>
         <w:numPr>
           <w:ilvl w:val="0"/>
           <w:numId w:val="7"/>
@@ -523,7 +523,7 @@
     </w:p>
     <w:p>
       <w:pPr>
-        <w:pStyle w:val="a3"/>
+        <w:pStyle w:val="ListParagraph"/>
         <w:ind w:leftChars="0" w:left="360"/>
         <w:rPr>
           <w:rFonts w:ascii="Times New Roman" w:hAnsi="Times New Roman" w:cs="Times New Roman"/>
@@ -586,7 +586,7 @@
     </w:p>
     <w:p>
       <w:pPr>
-        <w:pStyle w:val="a3"/>
+        <w:pStyle w:val="ListParagraph"/>
         <w:numPr>
           <w:ilvl w:val="0"/>
           <w:numId w:val="7"/>
@@ -605,7 +605,7 @@
     </w:p>
     <w:p>
       <w:pPr>
-        <w:pStyle w:val="a3"/>
+        <w:pStyle w:val="ListParagraph"/>
         <w:ind w:leftChars="0" w:left="360"/>
         <w:rPr>
           <w:rFonts w:ascii="Times New Roman" w:hAnsi="Times New Roman" w:cs="Times New Roman"/>
@@ -626,7 +626,7 @@
     </w:p>
     <w:p>
       <w:pPr>
-        <w:pStyle w:val="a3"/>
+        <w:pStyle w:val="ListParagraph"/>
         <w:numPr>
           <w:ilvl w:val="0"/>
           <w:numId w:val="7"/>
@@ -645,7 +645,7 @@
     </w:p>
     <w:p>
       <w:pPr>
-        <w:pStyle w:val="a3"/>
+        <w:pStyle w:val="ListParagraph"/>
         <w:ind w:leftChars="0" w:left="360"/>
         <w:rPr>
           <w:rFonts w:ascii="Times New Roman" w:hAnsi="Times New Roman" w:cs="Times New Roman"/>
@@ -678,7 +678,7 @@
     </w:p>
     <w:p>
       <w:pPr>
-        <w:pStyle w:val="a3"/>
+        <w:pStyle w:val="ListParagraph"/>
         <w:ind w:leftChars="0" w:left="360"/>
         <w:rPr>
           <w:rFonts w:ascii="Times New Roman" w:hAnsi="Times New Roman" w:cs="Times New Roman"/>
@@ -747,7 +747,7 @@
     </w:p>
     <w:p>
       <w:pPr>
-        <w:pStyle w:val="a3"/>
+        <w:pStyle w:val="ListParagraph"/>
         <w:numPr>
           <w:ilvl w:val="0"/>
           <w:numId w:val="7"/>
@@ -763,10 +763,16 @@
         </w:rPr>
         <w:t>Update implication table</w:t>
       </w:r>
-    </w:p>
-    <w:p>
-      <w:pPr>
-        <w:pStyle w:val="a3"/>
+      <w:r>
+        <w:rPr>
+          <w:rFonts w:ascii="Times New Roman" w:hAnsi="Times New Roman" w:cs="Times New Roman" w:hint="eastAsia"/>
+        </w:rPr>
+        <w:t>.</w:t>
+      </w:r>
+    </w:p>
+    <w:p>
+      <w:pPr>
+        <w:pStyle w:val="ListParagraph"/>
         <w:ind w:leftChars="0" w:left="360"/>
         <w:rPr>
           <w:rFonts w:ascii="Times New Roman" w:hAnsi="Times New Roman" w:cs="Times New Roman"/>
@@ -813,6 +819,12 @@
           <w:rFonts w:ascii="Times New Roman" w:hAnsi="Times New Roman" w:cs="Times New Roman" w:hint="eastAsia"/>
         </w:rPr>
         <w:t>都標記</w:t>
+      </w:r>
+      <w:r>
+        <w:rPr>
+          <w:rFonts w:ascii="Times New Roman" w:hAnsi="Times New Roman" w:cs="Times New Roman" w:hint="eastAsia"/>
+        </w:rPr>
+        <w:t>。</w:t>
       </w:r>
     </w:p>
     <w:p>
@@ -845,7 +857,7 @@
     </w:p>
     <w:p>
       <w:pPr>
-        <w:pStyle w:val="a3"/>
+        <w:pStyle w:val="ListParagraph"/>
         <w:numPr>
           <w:ilvl w:val="0"/>
           <w:numId w:val="8"/>
@@ -867,11 +879,53 @@
         </w:rPr>
         <w:t>程式</w:t>
       </w:r>
-    </w:p>
-    <w:p>
-      <w:pPr>
-        <w:rPr>
-          <w:rFonts w:ascii="Times New Roman" w:hAnsi="Times New Roman" w:cs="Times New Roman" w:hint="eastAsia"/>
+      <w:r>
+        <w:rPr>
+          <w:rFonts w:ascii="Times New Roman" w:hAnsi="Times New Roman" w:cs="Times New Roman" w:hint="eastAsia"/>
+        </w:rPr>
+        <w:t>，使用</w:t>
+      </w:r>
+      <w:r>
+        <w:rPr>
+          <w:rFonts w:ascii="Times New Roman" w:hAnsi="Times New Roman" w:cs="Times New Roman" w:hint="eastAsia"/>
+        </w:rPr>
+        <w:t>m</w:t>
+      </w:r>
+      <w:r>
+        <w:rPr>
+          <w:rFonts w:ascii="Times New Roman" w:hAnsi="Times New Roman" w:cs="Times New Roman"/>
+        </w:rPr>
+        <w:t>ap</w:t>
+      </w:r>
+      <w:r>
+        <w:rPr>
+          <w:rFonts w:ascii="Times New Roman" w:hAnsi="Times New Roman" w:cs="Times New Roman" w:hint="eastAsia"/>
+        </w:rPr>
+        <w:t>的自定義比較函式</w:t>
+      </w:r>
+      <w:r>
+        <w:rPr>
+          <w:rFonts w:ascii="Times New Roman" w:hAnsi="Times New Roman" w:cs="Times New Roman" w:hint="eastAsia"/>
+        </w:rPr>
+        <w:t xml:space="preserve"> [</w:t>
+      </w:r>
+      <w:r>
+        <w:rPr>
+          <w:rFonts w:ascii="Times New Roman" w:hAnsi="Times New Roman" w:cs="Times New Roman"/>
+        </w:rPr>
+        <w:t>6</w:t>
+      </w:r>
+      <w:r>
+        <w:rPr>
+          <w:rFonts w:ascii="Times New Roman" w:hAnsi="Times New Roman" w:cs="Times New Roman" w:hint="eastAsia"/>
+        </w:rPr>
+        <w:t>]</w:t>
+      </w:r>
+    </w:p>
+    <w:p>
+      <w:pPr>
+        <w:rPr>
+          <w:rFonts w:ascii="Times New Roman" w:hAnsi="Times New Roman" w:cs="Times New Roman"/>
         </w:rPr>
       </w:pPr>
       <w:r>
@@ -879,10 +933,10 @@
           <w:rFonts w:ascii="Times New Roman" w:hAnsi="Times New Roman" w:cs="Times New Roman"/>
         </w:rPr>
         <w:drawing>
-          <wp:inline distT="0" distB="0" distL="0" distR="0" wp14:anchorId="1B6AD2C5" wp14:editId="1286CC3F">
-            <wp:extent cx="5274310" cy="2889576"/>
+          <wp:inline distT="0" distB="0" distL="0" distR="0" wp14:anchorId="0046BC8D" wp14:editId="0BF3090E">
+            <wp:extent cx="5274310" cy="3629432"/>
             <wp:effectExtent l="0" t="0" r="0" b="0"/>
-            <wp:docPr id="4" name="圖片 4"/>
+            <wp:docPr id="3" name="Picture 3"/>
             <wp:cNvGraphicFramePr>
               <a:graphicFrameLocks xmlns:a="http://schemas.openxmlformats.org/drawingml/2006/main" noChangeAspect="1"/>
             </wp:cNvGraphicFramePr>
@@ -894,14 +948,14 @@
                     <pic:cNvPicPr/>
                   </pic:nvPicPr>
                   <pic:blipFill rotWithShape="1">
-                    <a:blip r:embed="rId5"/>
-                    <a:srcRect t="13767"/>
+                    <a:blip r:embed="rId6"/>
+                    <a:srcRect t="7975"/>
                     <a:stretch/>
                   </pic:blipFill>
                   <pic:spPr bwMode="auto">
                     <a:xfrm>
                       <a:off x="0" y="0"/>
-                      <a:ext cx="5274310" cy="2889576"/>
+                      <a:ext cx="5274310" cy="3629432"/>
                     </a:xfrm>
                     <a:prstGeom prst="rect">
                       <a:avLst/>
@@ -924,7 +978,7 @@
     </w:p>
     <w:p>
       <w:pPr>
-        <w:pStyle w:val="a3"/>
+        <w:pStyle w:val="ListParagraph"/>
         <w:numPr>
           <w:ilvl w:val="0"/>
           <w:numId w:val="8"/>
@@ -944,12 +998,13 @@
     <w:p>
       <w:pPr>
         <w:rPr>
-          <w:rFonts w:ascii="Times New Roman" w:hAnsi="Times New Roman" w:cs="Times New Roman" w:hint="eastAsia"/>
-        </w:rPr>
-      </w:pPr>
-      <w:r>
-        <w:rPr>
-          <w:rFonts w:ascii="Times New Roman" w:hAnsi="Times New Roman" w:cs="Times New Roman"/>
+          <w:rFonts w:ascii="Times New Roman" w:hAnsi="Times New Roman" w:cs="Times New Roman"/>
+        </w:rPr>
+      </w:pPr>
+      <w:r>
+        <w:rPr>
+          <w:rFonts w:ascii="Times New Roman" w:hAnsi="Times New Roman" w:cs="Times New Roman"/>
+          <w:noProof/>
         </w:rPr>
         <w:drawing>
           <wp:inline distT="0" distB="0" distL="0" distR="0" wp14:anchorId="21BE036F" wp14:editId="26A15729">
@@ -967,7 +1022,7 @@
                     <pic:cNvPicPr/>
                   </pic:nvPicPr>
                   <pic:blipFill rotWithShape="1">
-                    <a:blip r:embed="rId6"/>
+                    <a:blip r:embed="rId7"/>
                     <a:srcRect t="35603"/>
                     <a:stretch/>
                   </pic:blipFill>
@@ -997,7 +1052,7 @@
     </w:p>
     <w:p>
       <w:pPr>
-        <w:pStyle w:val="a3"/>
+        <w:pStyle w:val="ListParagraph"/>
         <w:widowControl/>
         <w:numPr>
           <w:ilvl w:val="0"/>
@@ -1019,12 +1074,13 @@
       <w:pPr>
         <w:widowControl/>
         <w:rPr>
-          <w:rFonts w:ascii="Times New Roman" w:hAnsi="Times New Roman" w:cs="Times New Roman" w:hint="eastAsia"/>
-        </w:rPr>
-      </w:pPr>
-      <w:r>
-        <w:rPr>
-          <w:rFonts w:ascii="Times New Roman" w:hAnsi="Times New Roman" w:cs="Times New Roman"/>
+          <w:rFonts w:ascii="Times New Roman" w:hAnsi="Times New Roman" w:cs="Times New Roman"/>
+        </w:rPr>
+      </w:pPr>
+      <w:r>
+        <w:rPr>
+          <w:rFonts w:ascii="Times New Roman" w:hAnsi="Times New Roman" w:cs="Times New Roman"/>
+          <w:noProof/>
         </w:rPr>
         <w:drawing>
           <wp:inline distT="0" distB="0" distL="0" distR="0" wp14:anchorId="6FDC48B2" wp14:editId="22DF13A1">
@@ -1042,7 +1098,7 @@
                     <pic:cNvPicPr/>
                   </pic:nvPicPr>
                   <pic:blipFill rotWithShape="1">
-                    <a:blip r:embed="rId7"/>
+                    <a:blip r:embed="rId8"/>
                     <a:srcRect t="25015"/>
                     <a:stretch/>
                   </pic:blipFill>
@@ -1072,7 +1128,7 @@
     </w:p>
     <w:p>
       <w:pPr>
-        <w:pStyle w:val="a3"/>
+        <w:pStyle w:val="ListParagraph"/>
         <w:widowControl/>
         <w:numPr>
           <w:ilvl w:val="0"/>
@@ -1094,12 +1150,13 @@
       <w:pPr>
         <w:widowControl/>
         <w:rPr>
-          <w:rFonts w:ascii="Times New Roman" w:hAnsi="Times New Roman" w:cs="Times New Roman" w:hint="eastAsia"/>
-        </w:rPr>
-      </w:pPr>
-      <w:r>
-        <w:rPr>
-          <w:rFonts w:ascii="Times New Roman" w:hAnsi="Times New Roman" w:cs="Times New Roman"/>
+          <w:rFonts w:ascii="Times New Roman" w:hAnsi="Times New Roman" w:cs="Times New Roman"/>
+        </w:rPr>
+      </w:pPr>
+      <w:r>
+        <w:rPr>
+          <w:rFonts w:ascii="Times New Roman" w:hAnsi="Times New Roman" w:cs="Times New Roman"/>
+          <w:noProof/>
         </w:rPr>
         <w:drawing>
           <wp:inline distT="0" distB="0" distL="0" distR="0" wp14:anchorId="39E2A3F6" wp14:editId="3C37688A">
@@ -1117,7 +1174,7 @@
                     <pic:cNvPicPr/>
                   </pic:nvPicPr>
                   <pic:blipFill rotWithShape="1">
-                    <a:blip r:embed="rId8"/>
+                    <a:blip r:embed="rId9"/>
                     <a:srcRect t="56941"/>
                     <a:stretch/>
                   </pic:blipFill>
@@ -1162,7 +1219,7 @@
     <w:p>
       <w:pPr>
         <w:rPr>
-          <w:rFonts w:ascii="Times New Roman" w:hAnsi="Times New Roman" w:cs="Times New Roman" w:hint="eastAsia"/>
+          <w:rFonts w:ascii="Times New Roman" w:hAnsi="Times New Roman" w:cs="Times New Roman"/>
         </w:rPr>
       </w:pPr>
       <w:r>
@@ -1175,7 +1232,7 @@
     </w:p>
     <w:tbl>
       <w:tblPr>
-        <w:tblStyle w:val="a4"/>
+        <w:tblStyle w:val="TableGrid"/>
         <w:tblW w:w="0" w:type="auto"/>
         <w:tblLook w:val="04A0" w:firstRow="1" w:lastRow="0" w:firstColumn="1" w:lastColumn="0" w:noHBand="0" w:noVBand="1"/>
       </w:tblPr>
@@ -2107,14 +2164,15 @@
             <w:pPr>
               <w:jc w:val="center"/>
               <w:rPr>
-                <w:rFonts w:ascii="CourierNewPSMT" w:hAnsi="CourierNewPSMT" w:cs="CourierNewPSMT" w:hint="eastAsia"/>
-                <w:kern w:val="0"/>
-                <w:szCs w:val="24"/>
-              </w:rPr>
-            </w:pPr>
-            <w:r>
-              <w:rPr>
-                <w:rFonts w:ascii="CourierNewPSMT" w:hAnsi="CourierNewPSMT" w:cs="CourierNewPSMT"/>
+                <w:rFonts w:ascii="CourierNewPSMT" w:hAnsi="CourierNewPSMT" w:cs="CourierNewPSMT"/>
+                <w:kern w:val="0"/>
+                <w:szCs w:val="24"/>
+              </w:rPr>
+            </w:pPr>
+            <w:r>
+              <w:rPr>
+                <w:rFonts w:ascii="CourierNewPSMT" w:hAnsi="CourierNewPSMT" w:cs="CourierNewPSMT"/>
+                <w:noProof/>
                 <w:kern w:val="0"/>
                 <w:szCs w:val="24"/>
               </w:rPr>
@@ -2123,91 +2181,6 @@
                   <wp:extent cx="3435179" cy="1006235"/>
                   <wp:effectExtent l="0" t="0" r="0" b="0"/>
                   <wp:docPr id="1" name="圖片 1"/>
-                  <wp:cNvGraphicFramePr>
-                    <a:graphicFrameLocks xmlns:a="http://schemas.openxmlformats.org/drawingml/2006/main" noChangeAspect="1"/>
-                  </wp:cNvGraphicFramePr>
-                  <a:graphic xmlns:a="http://schemas.openxmlformats.org/drawingml/2006/main">
-                    <a:graphicData uri="http://schemas.openxmlformats.org/drawingml/2006/picture">
-                      <pic:pic xmlns:pic="http://schemas.openxmlformats.org/drawingml/2006/picture">
-                        <pic:nvPicPr>
-                          <pic:cNvPr id="1" name=""/>
-                          <pic:cNvPicPr/>
-                        </pic:nvPicPr>
-                        <pic:blipFill>
-                          <a:blip r:embed="rId9"/>
-                          <a:stretch>
-                            <a:fillRect/>
-                          </a:stretch>
-                        </pic:blipFill>
-                        <pic:spPr>
-                          <a:xfrm>
-                            <a:off x="0" y="0"/>
-                            <a:ext cx="3462450" cy="1014223"/>
-                          </a:xfrm>
-                          <a:prstGeom prst="rect">
-                            <a:avLst/>
-                          </a:prstGeom>
-                        </pic:spPr>
-                      </pic:pic>
-                    </a:graphicData>
-                  </a:graphic>
-                </wp:inline>
-              </w:drawing>
-            </w:r>
-          </w:p>
-        </w:tc>
-      </w:tr>
-      <w:tr>
-        <w:tc>
-          <w:tcPr>
-            <w:tcW w:w="8362" w:type="dxa"/>
-            <w:gridSpan w:val="2"/>
-          </w:tcPr>
-          <w:p>
-            <w:pPr>
-              <w:rPr>
-                <w:rFonts w:ascii="CourierNewPSMT" w:hAnsi="CourierNewPSMT" w:cs="CourierNewPSMT"/>
-                <w:kern w:val="0"/>
-                <w:szCs w:val="24"/>
-              </w:rPr>
-            </w:pPr>
-            <w:r>
-              <w:rPr>
-                <w:rFonts w:ascii="CourierNewPSMT" w:hAnsi="CourierNewPSMT" w:cs="CourierNewPSMT"/>
-                <w:kern w:val="0"/>
-                <w:szCs w:val="24"/>
-              </w:rPr>
-              <w:t>Output.png</w:t>
-            </w:r>
-          </w:p>
-        </w:tc>
-      </w:tr>
-      <w:tr>
-        <w:tc>
-          <w:tcPr>
-            <w:tcW w:w="8362" w:type="dxa"/>
-            <w:gridSpan w:val="2"/>
-          </w:tcPr>
-          <w:p>
-            <w:pPr>
-              <w:jc w:val="center"/>
-              <w:rPr>
-                <w:rFonts w:ascii="CourierNewPSMT" w:hAnsi="CourierNewPSMT" w:cs="CourierNewPSMT"/>
-                <w:kern w:val="0"/>
-                <w:szCs w:val="24"/>
-              </w:rPr>
-            </w:pPr>
-            <w:r>
-              <w:rPr>
-                <w:rFonts w:ascii="CourierNewPSMT" w:hAnsi="CourierNewPSMT" w:cs="CourierNewPSMT"/>
-                <w:kern w:val="0"/>
-                <w:szCs w:val="24"/>
-              </w:rPr>
-              <w:drawing>
-                <wp:inline distT="0" distB="0" distL="0" distR="0" wp14:anchorId="0C14A604" wp14:editId="51F96B32">
-                  <wp:extent cx="2660822" cy="1170877"/>
-                  <wp:effectExtent l="0" t="0" r="0" b="0"/>
-                  <wp:docPr id="2" name="圖片 2"/>
                   <wp:cNvGraphicFramePr>
                     <a:graphicFrameLocks xmlns:a="http://schemas.openxmlformats.org/drawingml/2006/main" noChangeAspect="1"/>
                   </wp:cNvGraphicFramePr>
@@ -2227,6 +2200,92 @@
                         <pic:spPr>
                           <a:xfrm>
                             <a:off x="0" y="0"/>
+                            <a:ext cx="3462450" cy="1014223"/>
+                          </a:xfrm>
+                          <a:prstGeom prst="rect">
+                            <a:avLst/>
+                          </a:prstGeom>
+                        </pic:spPr>
+                      </pic:pic>
+                    </a:graphicData>
+                  </a:graphic>
+                </wp:inline>
+              </w:drawing>
+            </w:r>
+          </w:p>
+        </w:tc>
+      </w:tr>
+      <w:tr>
+        <w:tc>
+          <w:tcPr>
+            <w:tcW w:w="8362" w:type="dxa"/>
+            <w:gridSpan w:val="2"/>
+          </w:tcPr>
+          <w:p>
+            <w:pPr>
+              <w:rPr>
+                <w:rFonts w:ascii="CourierNewPSMT" w:hAnsi="CourierNewPSMT" w:cs="CourierNewPSMT"/>
+                <w:kern w:val="0"/>
+                <w:szCs w:val="24"/>
+              </w:rPr>
+            </w:pPr>
+            <w:r>
+              <w:rPr>
+                <w:rFonts w:ascii="CourierNewPSMT" w:hAnsi="CourierNewPSMT" w:cs="CourierNewPSMT"/>
+                <w:kern w:val="0"/>
+                <w:szCs w:val="24"/>
+              </w:rPr>
+              <w:t>Output.png</w:t>
+            </w:r>
+          </w:p>
+        </w:tc>
+      </w:tr>
+      <w:tr>
+        <w:tc>
+          <w:tcPr>
+            <w:tcW w:w="8362" w:type="dxa"/>
+            <w:gridSpan w:val="2"/>
+          </w:tcPr>
+          <w:p>
+            <w:pPr>
+              <w:jc w:val="center"/>
+              <w:rPr>
+                <w:rFonts w:ascii="CourierNewPSMT" w:hAnsi="CourierNewPSMT" w:cs="CourierNewPSMT"/>
+                <w:kern w:val="0"/>
+                <w:szCs w:val="24"/>
+              </w:rPr>
+            </w:pPr>
+            <w:r>
+              <w:rPr>
+                <w:rFonts w:ascii="CourierNewPSMT" w:hAnsi="CourierNewPSMT" w:cs="CourierNewPSMT"/>
+                <w:noProof/>
+                <w:kern w:val="0"/>
+                <w:szCs w:val="24"/>
+              </w:rPr>
+              <w:drawing>
+                <wp:inline distT="0" distB="0" distL="0" distR="0" wp14:anchorId="0C14A604" wp14:editId="51F96B32">
+                  <wp:extent cx="2660822" cy="1170877"/>
+                  <wp:effectExtent l="0" t="0" r="0" b="0"/>
+                  <wp:docPr id="2" name="圖片 2"/>
+                  <wp:cNvGraphicFramePr>
+                    <a:graphicFrameLocks xmlns:a="http://schemas.openxmlformats.org/drawingml/2006/main" noChangeAspect="1"/>
+                  </wp:cNvGraphicFramePr>
+                  <a:graphic xmlns:a="http://schemas.openxmlformats.org/drawingml/2006/main">
+                    <a:graphicData uri="http://schemas.openxmlformats.org/drawingml/2006/picture">
+                      <pic:pic xmlns:pic="http://schemas.openxmlformats.org/drawingml/2006/picture">
+                        <pic:nvPicPr>
+                          <pic:cNvPr id="1" name=""/>
+                          <pic:cNvPicPr/>
+                        </pic:nvPicPr>
+                        <pic:blipFill>
+                          <a:blip r:embed="rId11"/>
+                          <a:stretch>
+                            <a:fillRect/>
+                          </a:stretch>
+                        </pic:blipFill>
+                        <pic:spPr>
+                          <a:xfrm>
+                            <a:off x="0" y="0"/>
                             <a:ext cx="2802409" cy="1233181"/>
                           </a:xfrm>
                           <a:prstGeom prst="rect">
@@ -2269,10 +2328,10 @@
         </w:rPr>
         <w:t xml:space="preserve">[1]: </w:t>
       </w:r>
-      <w:hyperlink r:id="rId11" w:history="1">
+      <w:hyperlink r:id="rId12" w:history="1">
         <w:r>
           <w:rPr>
-            <w:rStyle w:val="a5"/>
+            <w:rStyle w:val="Hyperlink"/>
             <w:rFonts w:ascii="Times" w:hAnsi="Times"/>
           </w:rPr>
           <w:t>https://en.wikipedia.org/wiki/Sequential_logic</w:t>
@@ -2303,51 +2362,44 @@
         </w:rPr>
         <w:t xml:space="preserve">]: </w:t>
       </w:r>
-      <w:hyperlink r:id="rId12" w:history="1">
-        <w:r>
-          <w:rPr>
-            <w:rStyle w:val="a5"/>
-            <w:rFonts w:ascii="Times" w:hAnsi="Times"/>
-          </w:rPr>
-          <w:t>https://en.wikipedia.org/wiki/State-transition_table</w:t>
-        </w:r>
-        <w:r>
-          <w:rPr>
-            <w:rStyle w:val="a5"/>
-            <w:rFonts w:ascii="Times" w:hAnsi="Times"/>
-          </w:rPr>
-          <w:t xml:space="preserve"> </w:t>
-        </w:r>
-      </w:hyperlink>
-    </w:p>
-    <w:p>
-      <w:pPr>
-        <w:rPr>
-          <w:rFonts w:ascii="Times" w:hAnsi="Times"/>
-        </w:rPr>
-      </w:pPr>
-      <w:r>
-        <w:rPr>
-          <w:rFonts w:ascii="Times" w:hAnsi="Times" w:cs="Times New Roman"/>
-        </w:rPr>
-        <w:t>[</w:t>
-      </w:r>
-      <w:r>
-        <w:rPr>
-          <w:rFonts w:ascii="Times" w:hAnsi="Times" w:cs="Times New Roman"/>
-        </w:rPr>
-        <w:t>3</w:t>
-      </w:r>
-      <w:r>
-        <w:rPr>
-          <w:rFonts w:ascii="Times" w:hAnsi="Times" w:cs="Times New Roman"/>
-        </w:rPr>
-        <w:t xml:space="preserve">]: </w:t>
-      </w:r>
       <w:hyperlink r:id="rId13" w:history="1">
         <w:r>
           <w:rPr>
-            <w:rStyle w:val="a5"/>
+            <w:rStyle w:val="Hyperlink"/>
+            <w:rFonts w:ascii="Times" w:hAnsi="Times"/>
+          </w:rPr>
+          <w:t xml:space="preserve">https://en.wikipedia.org/wiki/State-transition_table </w:t>
+        </w:r>
+      </w:hyperlink>
+    </w:p>
+    <w:p>
+      <w:pPr>
+        <w:rPr>
+          <w:rFonts w:ascii="Times" w:hAnsi="Times"/>
+        </w:rPr>
+      </w:pPr>
+      <w:r>
+        <w:rPr>
+          <w:rFonts w:ascii="Times" w:hAnsi="Times" w:cs="Times New Roman"/>
+        </w:rPr>
+        <w:t>[</w:t>
+      </w:r>
+      <w:r>
+        <w:rPr>
+          <w:rFonts w:ascii="Times" w:hAnsi="Times" w:cs="Times New Roman"/>
+        </w:rPr>
+        <w:t>3</w:t>
+      </w:r>
+      <w:r>
+        <w:rPr>
+          <w:rFonts w:ascii="Times" w:hAnsi="Times" w:cs="Times New Roman"/>
+        </w:rPr>
+        <w:t xml:space="preserve">]: </w:t>
+      </w:r>
+      <w:hyperlink r:id="rId14" w:history="1">
+        <w:r>
+          <w:rPr>
+            <w:rStyle w:val="Hyperlink"/>
             <w:rFonts w:ascii="Times" w:hAnsi="Times"/>
           </w:rPr>
           <w:t>https://en.wikipedia.org/wiki/State_diagram</w:t>
@@ -2372,10 +2424,10 @@
         </w:rPr>
         <w:t xml:space="preserve">4]: </w:t>
       </w:r>
-      <w:hyperlink r:id="rId14" w:history="1">
+      <w:hyperlink r:id="rId15" w:history="1">
         <w:r>
           <w:rPr>
-            <w:rStyle w:val="a5"/>
+            <w:rStyle w:val="Hyperlink"/>
             <w:rFonts w:ascii="Times" w:hAnsi="Times"/>
           </w:rPr>
           <w:t>https://course.ece.cmu.edu/~ee760/760docs/blif.pdf</w:t>
@@ -2385,6 +2437,7 @@
     <w:p>
       <w:pPr>
         <w:rPr>
+          <w:rStyle w:val="Hyperlink"/>
           <w:rFonts w:ascii="Times" w:hAnsi="Times"/>
         </w:rPr>
       </w:pPr>
@@ -2394,13 +2447,41 @@
         </w:rPr>
         <w:t xml:space="preserve">[5]: </w:t>
       </w:r>
-      <w:hyperlink r:id="rId15" w:history="1">
+      <w:hyperlink r:id="rId16" w:history="1">
         <w:r>
           <w:rPr>
-            <w:rStyle w:val="a5"/>
+            <w:rStyle w:val="Hyperlink"/>
             <w:rFonts w:ascii="Times" w:hAnsi="Times"/>
           </w:rPr>
           <w:t>https://www.graphviz.org/pdf/dotguide.pdf</w:t>
+        </w:r>
+      </w:hyperlink>
+    </w:p>
+    <w:p>
+      <w:pPr>
+        <w:rPr>
+          <w:rFonts w:ascii="Times" w:hAnsi="Times"/>
+        </w:rPr>
+      </w:pPr>
+      <w:r>
+        <w:rPr>
+          <w:rFonts w:ascii="Times" w:hAnsi="Times" w:hint="eastAsia"/>
+        </w:rPr>
+        <w:t>[</w:t>
+      </w:r>
+      <w:r>
+        <w:rPr>
+          <w:rFonts w:ascii="Times" w:hAnsi="Times"/>
+        </w:rPr>
+        <w:t xml:space="preserve">6]: </w:t>
+      </w:r>
+      <w:hyperlink r:id="rId17" w:history="1">
+        <w:r>
+          <w:rPr>
+            <w:rStyle w:val="Hyperlink"/>
+            <w:rFonts w:ascii="Times" w:hAnsi="Times"/>
+          </w:rPr>
+          <w:t>https://blog.csdn.net/qq_30603195/article/details/86660263</w:t>
         </w:r>
       </w:hyperlink>
     </w:p>
@@ -3551,7 +3632,7 @@
     <w:lsdException w:name="Unresolved Mention" w:semiHidden="1" w:unhideWhenUsed="1"/>
     <w:lsdException w:name="Smart Link" w:semiHidden="1" w:unhideWhenUsed="1"/>
   </w:latentStyles>
-  <w:style w:type="paragraph" w:default="1" w:styleId="a">
+  <w:style w:type="paragraph" w:default="1" w:styleId="Normal">
     <w:name w:val="Normal"/>
     <w:qFormat/>
     <w:rsid w:val="00894AB8"/>
@@ -3559,13 +3640,13 @@
       <w:widowControl w:val="0"/>
     </w:pPr>
   </w:style>
-  <w:style w:type="character" w:default="1" w:styleId="a0">
+  <w:style w:type="character" w:default="1" w:styleId="DefaultParagraphFont">
     <w:name w:val="Default Paragraph Font"/>
     <w:uiPriority w:val="1"/>
     <w:semiHidden/>
     <w:unhideWhenUsed/>
   </w:style>
-  <w:style w:type="table" w:default="1" w:styleId="a1">
+  <w:style w:type="table" w:default="1" w:styleId="TableNormal">
     <w:name w:val="Normal Table"/>
     <w:uiPriority w:val="99"/>
     <w:semiHidden/>
@@ -3580,15 +3661,15 @@
       </w:tblCellMar>
     </w:tblPr>
   </w:style>
-  <w:style w:type="numbering" w:default="1" w:styleId="a2">
+  <w:style w:type="numbering" w:default="1" w:styleId="NoList">
     <w:name w:val="No List"/>
     <w:uiPriority w:val="99"/>
     <w:semiHidden/>
     <w:unhideWhenUsed/>
   </w:style>
-  <w:style w:type="paragraph" w:styleId="a3">
+  <w:style w:type="paragraph" w:styleId="ListParagraph">
     <w:name w:val="List Paragraph"/>
-    <w:basedOn w:val="a"/>
+    <w:basedOn w:val="Normal"/>
     <w:uiPriority w:val="34"/>
     <w:qFormat/>
     <w:rsid w:val="00D66ED5"/>
@@ -3596,9 +3677,9 @@
       <w:ind w:leftChars="200" w:left="480"/>
     </w:pPr>
   </w:style>
-  <w:style w:type="table" w:styleId="a4">
+  <w:style w:type="table" w:styleId="TableGrid">
     <w:name w:val="Table Grid"/>
-    <w:basedOn w:val="a1"/>
+    <w:basedOn w:val="TableNormal"/>
     <w:uiPriority w:val="39"/>
     <w:rsid w:val="00E52F74"/>
     <w:tblPr>
@@ -3612,9 +3693,9 @@
       </w:tblBorders>
     </w:tblPr>
   </w:style>
-  <w:style w:type="character" w:styleId="a5">
+  <w:style w:type="character" w:styleId="Hyperlink">
     <w:name w:val="Hyperlink"/>
-    <w:basedOn w:val="a0"/>
+    <w:basedOn w:val="DefaultParagraphFont"/>
     <w:uiPriority w:val="99"/>
     <w:unhideWhenUsed/>
     <w:rsid w:val="00E52F74"/>
@@ -3623,9 +3704,9 @@
       <w:u w:val="single"/>
     </w:rPr>
   </w:style>
-  <w:style w:type="character" w:styleId="a6">
+  <w:style w:type="character" w:styleId="UnresolvedMention">
     <w:name w:val="Unresolved Mention"/>
-    <w:basedOn w:val="a0"/>
+    <w:basedOn w:val="DefaultParagraphFont"/>
     <w:uiPriority w:val="99"/>
     <w:semiHidden/>
     <w:unhideWhenUsed/>
@@ -3931,4 +4012,16 @@
     </a:ext>
   </a:extLst>
 </a:theme>
+</file>
+
+<file path=customXml/item1.xml><?xml version="1.0" encoding="utf-8"?>
+<b:Sources xmlns:b="http://schemas.openxmlformats.org/officeDocument/2006/bibliography" xmlns="http://schemas.openxmlformats.org/officeDocument/2006/bibliography" SelectedStyle="\APASixthEditionOfficeOnline.xsl" StyleName="APA" Version="6"/>
+</file>
+
+<file path=customXml/itemProps1.xml><?xml version="1.0" encoding="utf-8"?>
+<ds:datastoreItem xmlns:ds="http://schemas.openxmlformats.org/officeDocument/2006/customXml" ds:itemID="{019EB83E-A8A1-4A30-8CD2-6AD6F1CEFF85}">
+  <ds:schemaRefs>
+    <ds:schemaRef ds:uri="http://schemas.openxmlformats.org/officeDocument/2006/bibliography"/>
+  </ds:schemaRefs>
+</ds:datastoreItem>
 </file>
</xml_diff>